<commit_message>
Update drawio and convert to png
</commit_message>
<xml_diff>
--- a/design_documents/SRS_1.1_virus-host.docx
+++ b/design_documents/SRS_1.1_virus-host.docx
@@ -47,6 +47,9 @@
       </w:r>
       <w:r>
         <w:t xml:space="preserve">visualize and analyze the results of VHIP 2.0, which is an algorithm to predict virus-host interactions. </w:t>
+      </w:r>
+      <w:r>
+        <w:t>Visualizations will include heatmaps and network graphs. The results will be compared to a variety of random models.</w:t>
       </w:r>
     </w:p>
     <w:p>
@@ -214,6 +217,17 @@
       </w:r>
       <w:r>
         <w:t>0 (non-infection) or 1 (infection).</w:t>
+      </w:r>
+      <w:r>
+        <w:t xml:space="preserve"> The values in </w:t>
+      </w:r>
+      <w:proofErr w:type="spellStart"/>
+      <w:r>
+        <w:t>InfProbabilities</w:t>
+      </w:r>
+      <w:proofErr w:type="spellEnd"/>
+      <w:r>
+        <w:t xml:space="preserve"> should be between 0 and 1.</w:t>
       </w:r>
     </w:p>
     <w:sectPr>
@@ -920,6 +934,7 @@
   <w:style w:type="character" w:default="1" w:styleId="DefaultParagraphFont">
     <w:name w:val="Default Paragraph Font"/>
     <w:uiPriority w:val="1"/>
+    <w:semiHidden/>
     <w:unhideWhenUsed/>
   </w:style>
   <w:style w:type="table" w:default="1" w:styleId="TableNormal">

</xml_diff>